<commit_message>
fixed 1 source of unexpected results
</commit_message>
<xml_diff>
--- a/AoE2_Calculator-master/documentation/src/developer_test_cases.docx
+++ b/AoE2_Calculator-master/documentation/src/developer_test_cases.docx
@@ -19,23 +19,533 @@
         <w:jc w:val="left"/>
       </w:pPr>
       <w:r>
-        <w:t xml:space="preserve">Developer </w:t>
-      </w:r>
-      <w:r>
-        <w:t>test cases</w:t>
+        <w:t>Tests performed on the calculator</w:t>
+      </w:r>
+    </w:p>
+    <w:p>
+      <w:pPr>
+        <w:pStyle w:val="Heading5"/>
+      </w:pPr>
+      <w:r>
+        <w:t>Checking if the input sanitization is working</w:t>
+      </w:r>
+    </w:p>
+    <w:p>
+      <w:pPr>
+        <w:pStyle w:val="ListParagraph"/>
+        <w:rPr>
+          <w:b/>
+        </w:rPr>
+      </w:pPr>
+      <w:r>
+        <w:rPr>
+          <w:b/>
+        </w:rPr>
+        <w:t>Check that the</w:t>
+      </w:r>
+      <w:r>
+        <w:rPr>
+          <w:b/>
+        </w:rPr>
+        <w:t xml:space="preserve"> input quantity for each player’s battle participants (</w:t>
+      </w:r>
+      <w:r>
+        <w:rPr>
+          <w:b/>
+        </w:rPr>
+        <w:t>except</w:t>
+      </w:r>
+      <w:r>
+        <w:rPr>
+          <w:b/>
+        </w:rPr>
+        <w:t xml:space="preserve"> ‘assisting monks</w:t>
+      </w:r>
+      <w:r>
+        <w:rPr>
+          <w:b/>
+        </w:rPr>
+        <w:t>’</w:t>
+      </w:r>
+      <w:r>
+        <w:rPr>
+          <w:b/>
+        </w:rPr>
+        <w:t xml:space="preserve">) must be </w:t>
+      </w:r>
+      <w:r>
+        <w:rPr>
+          <w:b/>
+        </w:rPr>
+        <w:t>&gt;=</w:t>
+      </w:r>
+      <w:r>
+        <w:rPr>
+          <w:b/>
+        </w:rPr>
+        <w:t>1:</w:t>
+      </w:r>
+    </w:p>
+    <w:p>
+      <w:pPr>
+        <w:pStyle w:val="ListParagraph"/>
+        <w:numPr>
+          <w:ilvl w:val="0"/>
+          <w:numId w:val="0"/>
+        </w:numPr>
+        <w:ind w:left="340"/>
+      </w:pPr>
+      <w:r>
+        <w:rPr>
+          <w:noProof/>
+          <w:lang w:eastAsia="en-AU"/>
+        </w:rPr>
+        <w:drawing>
+          <wp:inline distT="0" distB="0" distL="0" distR="0" wp14:anchorId="2C96FD50" wp14:editId="3780A3CE">
+            <wp:extent cx="6838950" cy="209550"/>
+            <wp:effectExtent l="0" t="0" r="0" b="0"/>
+            <wp:docPr id="13" name="Picture 13"/>
+            <wp:cNvGraphicFramePr>
+              <a:graphicFrameLocks xmlns:a="http://schemas.openxmlformats.org/drawingml/2006/main" noChangeAspect="1"/>
+            </wp:cNvGraphicFramePr>
+            <a:graphic xmlns:a="http://schemas.openxmlformats.org/drawingml/2006/main">
+              <a:graphicData uri="http://schemas.openxmlformats.org/drawingml/2006/picture">
+                <pic:pic xmlns:pic="http://schemas.openxmlformats.org/drawingml/2006/picture">
+                  <pic:nvPicPr>
+                    <pic:cNvPr id="1" name=""/>
+                    <pic:cNvPicPr/>
+                  </pic:nvPicPr>
+                  <pic:blipFill>
+                    <a:blip r:embed="rId8"/>
+                    <a:stretch>
+                      <a:fillRect/>
+                    </a:stretch>
+                  </pic:blipFill>
+                  <pic:spPr>
+                    <a:xfrm>
+                      <a:off x="0" y="0"/>
+                      <a:ext cx="6838950" cy="209550"/>
+                    </a:xfrm>
+                    <a:prstGeom prst="rect">
+                      <a:avLst/>
+                    </a:prstGeom>
+                  </pic:spPr>
+                </pic:pic>
+              </a:graphicData>
+            </a:graphic>
+          </wp:inline>
+        </w:drawing>
+      </w:r>
+    </w:p>
+    <w:p>
+      <w:pPr>
+        <w:pStyle w:val="ListParagraph"/>
+        <w:rPr>
+          <w:b/>
+        </w:rPr>
+      </w:pPr>
+      <w:r>
+        <w:rPr>
+          <w:b/>
+        </w:rPr>
+        <w:t>Check that the</w:t>
+      </w:r>
+      <w:r>
+        <w:rPr>
+          <w:b/>
+        </w:rPr>
+        <w:t xml:space="preserve"> input quantity for each player’s battle participants must be &lt; </w:t>
+      </w:r>
+      <w:r>
+        <w:rPr>
+          <w:b/>
+        </w:rPr>
+        <w:t>5</w:t>
+      </w:r>
+      <w:r>
+        <w:rPr>
+          <w:b/>
+        </w:rPr>
+        <w:t>00</w:t>
+      </w:r>
+    </w:p>
+    <w:p>
+      <w:pPr>
+        <w:pStyle w:val="ListParagraph"/>
+        <w:rPr>
+          <w:b/>
+        </w:rPr>
+      </w:pPr>
+      <w:r>
+        <w:rPr>
+          <w:b/>
+        </w:rPr>
+        <w:t>Check that the input quantity for each player’s battle participants adheres to the game rules:</w:t>
+      </w:r>
+    </w:p>
+    <w:p>
+      <w:pPr>
+        <w:pStyle w:val="ListParagraph"/>
+        <w:numPr>
+          <w:ilvl w:val="0"/>
+          <w:numId w:val="0"/>
+        </w:numPr>
+        <w:ind w:left="340"/>
+        <w:rPr>
+          <w:b/>
+        </w:rPr>
+      </w:pPr>
+      <w:r>
+        <w:rPr>
+          <w:noProof/>
+          <w:lang w:eastAsia="en-AU"/>
+        </w:rPr>
+        <w:drawing>
+          <wp:inline distT="0" distB="0" distL="0" distR="0" wp14:anchorId="2C38F713" wp14:editId="206B6FEB">
+            <wp:extent cx="5876925" cy="276225"/>
+            <wp:effectExtent l="0" t="0" r="9525" b="9525"/>
+            <wp:docPr id="15" name="Picture 15"/>
+            <wp:cNvGraphicFramePr>
+              <a:graphicFrameLocks xmlns:a="http://schemas.openxmlformats.org/drawingml/2006/main" noChangeAspect="1"/>
+            </wp:cNvGraphicFramePr>
+            <a:graphic xmlns:a="http://schemas.openxmlformats.org/drawingml/2006/main">
+              <a:graphicData uri="http://schemas.openxmlformats.org/drawingml/2006/picture">
+                <pic:pic xmlns:pic="http://schemas.openxmlformats.org/drawingml/2006/picture">
+                  <pic:nvPicPr>
+                    <pic:cNvPr id="1" name=""/>
+                    <pic:cNvPicPr/>
+                  </pic:nvPicPr>
+                  <pic:blipFill>
+                    <a:blip r:embed="rId9"/>
+                    <a:stretch>
+                      <a:fillRect/>
+                    </a:stretch>
+                  </pic:blipFill>
+                  <pic:spPr>
+                    <a:xfrm>
+                      <a:off x="0" y="0"/>
+                      <a:ext cx="5876925" cy="276225"/>
+                    </a:xfrm>
+                    <a:prstGeom prst="rect">
+                      <a:avLst/>
+                    </a:prstGeom>
+                  </pic:spPr>
+                </pic:pic>
+              </a:graphicData>
+            </a:graphic>
+          </wp:inline>
+        </w:drawing>
+      </w:r>
+    </w:p>
+    <w:p>
+      <w:pPr>
+        <w:pStyle w:val="ListParagraph"/>
+        <w:rPr>
+          <w:b/>
+        </w:rPr>
+      </w:pPr>
+      <w:r>
+        <w:rPr>
+          <w:b/>
+        </w:rPr>
+        <w:t>Check that the</w:t>
+      </w:r>
+      <w:r>
+        <w:rPr>
+          <w:b/>
+        </w:rPr>
+        <w:t xml:space="preserve"> input entity for each player’s battle participants</w:t>
+      </w:r>
+      <w:r>
+        <w:rPr>
+          <w:b/>
+        </w:rPr>
+        <w:t xml:space="preserve"> is </w:t>
+      </w:r>
+      <w:r>
+        <w:rPr>
+          <w:b/>
+        </w:rPr>
+        <w:t>recognized:</w:t>
+      </w:r>
+    </w:p>
+    <w:p>
+      <w:pPr>
+        <w:pStyle w:val="ListParagraph"/>
+        <w:numPr>
+          <w:ilvl w:val="0"/>
+          <w:numId w:val="0"/>
+        </w:numPr>
+        <w:ind w:left="340"/>
+      </w:pPr>
+      <w:r>
+        <w:rPr>
+          <w:noProof/>
+          <w:lang w:eastAsia="en-AU"/>
+        </w:rPr>
+        <w:drawing>
+          <wp:inline distT="0" distB="0" distL="0" distR="0" wp14:anchorId="54B13FF2" wp14:editId="2EEEFBE2">
+            <wp:extent cx="6810375" cy="390525"/>
+            <wp:effectExtent l="0" t="0" r="9525" b="9525"/>
+            <wp:docPr id="14" name="Picture 14"/>
+            <wp:cNvGraphicFramePr>
+              <a:graphicFrameLocks xmlns:a="http://schemas.openxmlformats.org/drawingml/2006/main" noChangeAspect="1"/>
+            </wp:cNvGraphicFramePr>
+            <a:graphic xmlns:a="http://schemas.openxmlformats.org/drawingml/2006/main">
+              <a:graphicData uri="http://schemas.openxmlformats.org/drawingml/2006/picture">
+                <pic:pic xmlns:pic="http://schemas.openxmlformats.org/drawingml/2006/picture">
+                  <pic:nvPicPr>
+                    <pic:cNvPr id="1" name=""/>
+                    <pic:cNvPicPr/>
+                  </pic:nvPicPr>
+                  <pic:blipFill>
+                    <a:blip r:embed="rId10"/>
+                    <a:stretch>
+                      <a:fillRect/>
+                    </a:stretch>
+                  </pic:blipFill>
+                  <pic:spPr>
+                    <a:xfrm>
+                      <a:off x="0" y="0"/>
+                      <a:ext cx="6810375" cy="390525"/>
+                    </a:xfrm>
+                    <a:prstGeom prst="rect">
+                      <a:avLst/>
+                    </a:prstGeom>
+                  </pic:spPr>
+                </pic:pic>
+              </a:graphicData>
+            </a:graphic>
+          </wp:inline>
+        </w:drawing>
+      </w:r>
+    </w:p>
+    <w:p>
+      <w:pPr>
+        <w:pStyle w:val="ListParagraph"/>
+      </w:pPr>
+      <w:r>
+        <w:rPr>
+          <w:b/>
+        </w:rPr>
+        <w:t>Check for too much input:</w:t>
+      </w:r>
+    </w:p>
+    <w:p>
+      <w:pPr>
+        <w:pStyle w:val="ListParagraph"/>
+        <w:numPr>
+          <w:ilvl w:val="0"/>
+          <w:numId w:val="0"/>
+        </w:numPr>
+        <w:ind w:left="340"/>
+      </w:pPr>
+      <w:r>
+        <w:rPr>
+          <w:noProof/>
+          <w:lang w:eastAsia="en-AU"/>
+        </w:rPr>
+        <w:drawing>
+          <wp:inline distT="0" distB="0" distL="0" distR="0" wp14:anchorId="2141E632" wp14:editId="7828BE83">
+            <wp:extent cx="6840220" cy="751205"/>
+            <wp:effectExtent l="0" t="0" r="0" b="0"/>
+            <wp:docPr id="16" name="Picture 16" descr="A black background with white text&#10;&#10;Description automatically generated"/>
+            <wp:cNvGraphicFramePr>
+              <a:graphicFrameLocks xmlns:a="http://schemas.openxmlformats.org/drawingml/2006/main" noChangeAspect="1"/>
+            </wp:cNvGraphicFramePr>
+            <a:graphic xmlns:a="http://schemas.openxmlformats.org/drawingml/2006/main">
+              <a:graphicData uri="http://schemas.openxmlformats.org/drawingml/2006/picture">
+                <pic:pic xmlns:pic="http://schemas.openxmlformats.org/drawingml/2006/picture">
+                  <pic:nvPicPr>
+                    <pic:cNvPr id="16" name="Picture 16" descr="A black background with white text&#10;&#10;Description automatically generated"/>
+                    <pic:cNvPicPr/>
+                  </pic:nvPicPr>
+                  <pic:blipFill>
+                    <a:blip r:embed="rId11"/>
+                    <a:stretch>
+                      <a:fillRect/>
+                    </a:stretch>
+                  </pic:blipFill>
+                  <pic:spPr>
+                    <a:xfrm>
+                      <a:off x="0" y="0"/>
+                      <a:ext cx="6840220" cy="751205"/>
+                    </a:xfrm>
+                    <a:prstGeom prst="rect">
+                      <a:avLst/>
+                    </a:prstGeom>
+                  </pic:spPr>
+                </pic:pic>
+              </a:graphicData>
+            </a:graphic>
+          </wp:inline>
+        </w:drawing>
+      </w:r>
+    </w:p>
+    <w:p>
+      <w:pPr>
+        <w:pStyle w:val="ListParagraph"/>
+      </w:pPr>
+      <w:r>
+        <w:rPr>
+          <w:b/>
+        </w:rPr>
+        <w:t>Check for too little input:</w:t>
+      </w:r>
+    </w:p>
+    <w:p>
+      <w:pPr>
+        <w:pStyle w:val="ListParagraph"/>
+        <w:numPr>
+          <w:ilvl w:val="0"/>
+          <w:numId w:val="0"/>
+        </w:numPr>
+        <w:ind w:left="340"/>
+      </w:pPr>
+      <w:r>
+        <w:rPr>
+          <w:noProof/>
+          <w:lang w:eastAsia="en-AU"/>
+        </w:rPr>
+        <w:drawing>
+          <wp:inline distT="0" distB="0" distL="0" distR="0" wp14:anchorId="4E21AA30" wp14:editId="7C8AE45A">
+            <wp:extent cx="6372225" cy="809625"/>
+            <wp:effectExtent l="0" t="0" r="9525" b="9525"/>
+            <wp:docPr id="18" name="Picture 18" descr="A black screen with white text&#10;&#10;Description automatically generated"/>
+            <wp:cNvGraphicFramePr>
+              <a:graphicFrameLocks xmlns:a="http://schemas.openxmlformats.org/drawingml/2006/main" noChangeAspect="1"/>
+            </wp:cNvGraphicFramePr>
+            <a:graphic xmlns:a="http://schemas.openxmlformats.org/drawingml/2006/main">
+              <a:graphicData uri="http://schemas.openxmlformats.org/drawingml/2006/picture">
+                <pic:pic xmlns:pic="http://schemas.openxmlformats.org/drawingml/2006/picture">
+                  <pic:nvPicPr>
+                    <pic:cNvPr id="18" name="Picture 18" descr="A black screen with white text&#10;&#10;Description automatically generated"/>
+                    <pic:cNvPicPr/>
+                  </pic:nvPicPr>
+                  <pic:blipFill>
+                    <a:blip r:embed="rId12"/>
+                    <a:stretch>
+                      <a:fillRect/>
+                    </a:stretch>
+                  </pic:blipFill>
+                  <pic:spPr>
+                    <a:xfrm>
+                      <a:off x="0" y="0"/>
+                      <a:ext cx="6372225" cy="809625"/>
+                    </a:xfrm>
+                    <a:prstGeom prst="rect">
+                      <a:avLst/>
+                    </a:prstGeom>
+                  </pic:spPr>
+                </pic:pic>
+              </a:graphicData>
+            </a:graphic>
+          </wp:inline>
+        </w:drawing>
+      </w:r>
+    </w:p>
+    <w:p>
+      <w:pPr>
+        <w:pStyle w:val="ListParagraph"/>
+      </w:pPr>
+      <w:r>
+        <w:rPr>
+          <w:b/>
+        </w:rPr>
+        <w:t>Check for excessive monk input:</w:t>
+      </w:r>
+    </w:p>
+    <w:p>
+      <w:pPr>
+        <w:pStyle w:val="ListParagraph"/>
+        <w:numPr>
+          <w:ilvl w:val="0"/>
+          <w:numId w:val="0"/>
+        </w:numPr>
+        <w:ind w:left="340"/>
+      </w:pPr>
+      <w:r>
+        <w:rPr>
+          <w:noProof/>
+          <w:lang w:eastAsia="en-AU"/>
+        </w:rPr>
+        <w:drawing>
+          <wp:inline distT="0" distB="0" distL="0" distR="0" wp14:anchorId="776746A1" wp14:editId="500D8B18">
+            <wp:extent cx="6840220" cy="416560"/>
+            <wp:effectExtent l="0" t="0" r="0" b="2540"/>
+            <wp:docPr id="19" name="Picture 19"/>
+            <wp:cNvGraphicFramePr>
+              <a:graphicFrameLocks xmlns:a="http://schemas.openxmlformats.org/drawingml/2006/main" noChangeAspect="1"/>
+            </wp:cNvGraphicFramePr>
+            <a:graphic xmlns:a="http://schemas.openxmlformats.org/drawingml/2006/main">
+              <a:graphicData uri="http://schemas.openxmlformats.org/drawingml/2006/picture">
+                <pic:pic xmlns:pic="http://schemas.openxmlformats.org/drawingml/2006/picture">
+                  <pic:nvPicPr>
+                    <pic:cNvPr id="1" name=""/>
+                    <pic:cNvPicPr/>
+                  </pic:nvPicPr>
+                  <pic:blipFill>
+                    <a:blip r:embed="rId13"/>
+                    <a:stretch>
+                      <a:fillRect/>
+                    </a:stretch>
+                  </pic:blipFill>
+                  <pic:spPr>
+                    <a:xfrm>
+                      <a:off x="0" y="0"/>
+                      <a:ext cx="6840220" cy="416560"/>
+                    </a:xfrm>
+                    <a:prstGeom prst="rect">
+                      <a:avLst/>
+                    </a:prstGeom>
+                  </pic:spPr>
+                </pic:pic>
+              </a:graphicData>
+            </a:graphic>
+          </wp:inline>
+        </w:drawing>
+      </w:r>
+    </w:p>
+    <w:p/>
+    <w:p/>
+    <w:p>
+      <w:pPr>
+        <w:spacing w:after="160" w:line="259" w:lineRule="auto"/>
+        <w:contextualSpacing w:val="0"/>
+        <w:jc w:val="left"/>
+      </w:pPr>
+      <w:r>
+        <w:br w:type="page"/>
+      </w:r>
+    </w:p>
+    <w:p>
+      <w:pPr>
+        <w:pStyle w:val="Heading5"/>
+      </w:pPr>
+      <w:r>
+        <w:lastRenderedPageBreak/>
+        <w:t>Checking if the calculations are correct</w:t>
       </w:r>
     </w:p>
     <w:p>
       <w:pPr>
         <w:pStyle w:val="Heading6"/>
         <w:rPr>
+          <w:b w:val="0"/>
+          <w:bCs w:val="0"/>
+          <w:iCs/>
+        </w:rPr>
+      </w:pPr>
+      <w:r>
+        <w:rPr>
           <w:rStyle w:val="Emphasis"/>
           <w:b w:val="0"/>
           <w:bCs w:val="0"/>
           <w:i w:val="0"/>
           <w:iCs/>
         </w:rPr>
-      </w:pPr>
+        <w:t xml:space="preserve">Kory’s </w:t>
+      </w:r>
       <w:r>
         <w:rPr>
           <w:rStyle w:val="Emphasis"/>
@@ -44,6 +554,129 @@
           <w:i w:val="0"/>
           <w:iCs/>
         </w:rPr>
+        <w:t>1 village vs</w:t>
+      </w:r>
+      <w:r>
+        <w:rPr>
+          <w:rStyle w:val="Emphasis"/>
+          <w:b w:val="0"/>
+          <w:bCs w:val="0"/>
+          <w:i w:val="0"/>
+          <w:iCs/>
+        </w:rPr>
+        <w:t xml:space="preserve"> Phillip’s</w:t>
+      </w:r>
+      <w:r>
+        <w:rPr>
+          <w:rStyle w:val="Emphasis"/>
+          <w:b w:val="0"/>
+          <w:bCs w:val="0"/>
+          <w:i w:val="0"/>
+          <w:iCs/>
+        </w:rPr>
+        <w:t xml:space="preserve"> 2 villagers</w:t>
+      </w:r>
+    </w:p>
+    <w:p>
+      <w:r>
+        <w:rPr>
+          <w:noProof/>
+        </w:rPr>
+        <w:drawing>
+          <wp:inline distT="0" distB="0" distL="0" distR="0" wp14:anchorId="50DD4801" wp14:editId="54203FE1">
+            <wp:extent cx="3795089" cy="3063505"/>
+            <wp:effectExtent l="0" t="0" r="0" b="3810"/>
+            <wp:docPr id="577987027" name="Picture 1" descr="A screenshot of a video game&#10;&#10;Description automatically generated"/>
+            <wp:cNvGraphicFramePr>
+              <a:graphicFrameLocks xmlns:a="http://schemas.openxmlformats.org/drawingml/2006/main" noChangeAspect="1"/>
+            </wp:cNvGraphicFramePr>
+            <a:graphic xmlns:a="http://schemas.openxmlformats.org/drawingml/2006/main">
+              <a:graphicData uri="http://schemas.openxmlformats.org/drawingml/2006/picture">
+                <pic:pic xmlns:pic="http://schemas.openxmlformats.org/drawingml/2006/picture">
+                  <pic:nvPicPr>
+                    <pic:cNvPr id="577987027" name="Picture 1" descr="A screenshot of a video game&#10;&#10;Description automatically generated"/>
+                    <pic:cNvPicPr/>
+                  </pic:nvPicPr>
+                  <pic:blipFill>
+                    <a:blip r:embed="rId14"/>
+                    <a:stretch>
+                      <a:fillRect/>
+                    </a:stretch>
+                  </pic:blipFill>
+                  <pic:spPr>
+                    <a:xfrm>
+                      <a:off x="0" y="0"/>
+                      <a:ext cx="3795089" cy="3063505"/>
+                    </a:xfrm>
+                    <a:prstGeom prst="rect">
+                      <a:avLst/>
+                    </a:prstGeom>
+                  </pic:spPr>
+                </pic:pic>
+              </a:graphicData>
+            </a:graphic>
+          </wp:inline>
+        </w:drawing>
+      </w:r>
+    </w:p>
+    <w:p/>
+    <w:p>
+      <w:pPr>
+        <w:jc w:val="left"/>
+        <w:rPr>
+          <w:b/>
+          <w:bCs/>
+          <w:u w:val="single"/>
+        </w:rPr>
+      </w:pPr>
+      <w:r>
+        <w:rPr>
+          <w:b/>
+          <w:bCs/>
+          <w:u w:val="single"/>
+        </w:rPr>
+        <w:t>Is it correct?</w:t>
+      </w:r>
+    </w:p>
+    <w:p>
+      <w:pPr>
+        <w:jc w:val="left"/>
+      </w:pPr>
+      <w:r>
+        <w:t>Yes</w:t>
+      </w:r>
+    </w:p>
+    <w:p/>
+    <w:p/>
+    <w:p>
+      <w:pPr>
+        <w:pStyle w:val="Heading6"/>
+        <w:rPr>
+          <w:rStyle w:val="Emphasis"/>
+          <w:b w:val="0"/>
+          <w:bCs w:val="0"/>
+          <w:i w:val="0"/>
+          <w:iCs/>
+        </w:rPr>
+      </w:pPr>
+      <w:r>
+        <w:rPr>
+          <w:rStyle w:val="Emphasis"/>
+          <w:b w:val="0"/>
+          <w:bCs w:val="0"/>
+          <w:i w:val="0"/>
+          <w:iCs/>
+        </w:rPr>
+        <w:t xml:space="preserve">Kory’s </w:t>
+      </w:r>
+      <w:r>
+        <w:rPr>
+          <w:rStyle w:val="Emphasis"/>
+          <w:b w:val="0"/>
+          <w:bCs w:val="0"/>
+          <w:i w:val="0"/>
+          <w:iCs/>
+        </w:rPr>
         <w:t>2</w:t>
       </w:r>
       <w:r>
@@ -54,7 +687,47 @@
           <w:i w:val="0"/>
           <w:iCs/>
         </w:rPr>
-        <w:t xml:space="preserve"> Cavalry Archer vs 1 Scorpion </w:t>
+        <w:t xml:space="preserve"> Cavalry Archer</w:t>
+      </w:r>
+      <w:r>
+        <w:rPr>
+          <w:rStyle w:val="Emphasis"/>
+          <w:b w:val="0"/>
+          <w:bCs w:val="0"/>
+          <w:i w:val="0"/>
+          <w:iCs/>
+        </w:rPr>
+        <w:t>s</w:t>
+      </w:r>
+      <w:r>
+        <w:rPr>
+          <w:rStyle w:val="Emphasis"/>
+          <w:b w:val="0"/>
+          <w:bCs w:val="0"/>
+          <w:i w:val="0"/>
+          <w:iCs/>
+        </w:rPr>
+        <w:t xml:space="preserve"> vs </w:t>
+      </w:r>
+      <w:r>
+        <w:rPr>
+          <w:rStyle w:val="Emphasis"/>
+          <w:b w:val="0"/>
+          <w:bCs w:val="0"/>
+          <w:i w:val="0"/>
+          <w:iCs/>
+        </w:rPr>
+        <w:t>Phillip’s</w:t>
+      </w:r>
+      <w:r>
+        <w:rPr>
+          <w:rStyle w:val="Emphasis"/>
+          <w:b w:val="0"/>
+          <w:bCs w:val="0"/>
+          <w:i w:val="0"/>
+          <w:iCs/>
+        </w:rPr>
+        <w:t xml:space="preserve">1 Scorpion </w:t>
       </w:r>
       <w:r>
         <w:rPr>
@@ -91,7 +764,7 @@
                     <pic:cNvPicPr/>
                   </pic:nvPicPr>
                   <pic:blipFill>
-                    <a:blip r:embed="rId8"/>
+                    <a:blip r:embed="rId15"/>
                     <a:stretch>
                       <a:fillRect/>
                     </a:stretch>
@@ -124,33 +797,28 @@
     <w:p>
       <w:pPr>
         <w:jc w:val="left"/>
-      </w:pPr>
-      <w:r>
         <w:rPr>
           <w:b/>
           <w:bCs/>
           <w:u w:val="single"/>
         </w:rPr>
-        <w:t xml:space="preserve">Verdict: </w:t>
-      </w:r>
-      <w:r>
-        <w:t>Expected output</w:t>
-      </w:r>
-    </w:p>
-    <w:p>
-      <w:pPr>
-        <w:jc w:val="left"/>
+      </w:pPr>
+      <w:r>
         <w:rPr>
           <w:b/>
           <w:bCs/>
           <w:u w:val="single"/>
         </w:rPr>
-      </w:pPr>
-    </w:p>
-    <w:p>
-      <w:pPr>
-        <w:jc w:val="left"/>
-      </w:pPr>
+        <w:t>Is it correct?</w:t>
+      </w:r>
+    </w:p>
+    <w:p>
+      <w:pPr>
+        <w:jc w:val="left"/>
+      </w:pPr>
+      <w:r>
+        <w:t>Yes</w:t>
+      </w:r>
       <w:r>
         <w:br w:type="page"/>
       </w:r>
@@ -158,10 +826,372 @@
     <w:p>
       <w:pPr>
         <w:pStyle w:val="Heading6"/>
-      </w:pPr>
-      <w:r>
+        <w:rPr>
+          <w:b w:val="0"/>
+          <w:bCs w:val="0"/>
+          <w:iCs/>
+        </w:rPr>
+      </w:pPr>
+      <w:r>
+        <w:rPr>
+          <w:rStyle w:val="Emphasis"/>
+          <w:b w:val="0"/>
+          <w:bCs w:val="0"/>
+          <w:i w:val="0"/>
+          <w:iCs/>
+        </w:rPr>
         <w:lastRenderedPageBreak/>
-        <w:t>2 archers vs 1 demo ship</w:t>
+        <w:t xml:space="preserve">Kory’s 1 villager vs Phillip’s </w:t>
+      </w:r>
+      <w:proofErr w:type="gramStart"/>
+      <w:r>
+        <w:rPr>
+          <w:rStyle w:val="Emphasis"/>
+          <w:b w:val="0"/>
+          <w:bCs w:val="0"/>
+          <w:i w:val="0"/>
+          <w:iCs/>
+        </w:rPr>
+        <w:t>2  villagers</w:t>
+      </w:r>
+      <w:proofErr w:type="gramEnd"/>
+      <w:r>
+        <w:rPr>
+          <w:rStyle w:val="Emphasis"/>
+          <w:b w:val="0"/>
+          <w:bCs w:val="0"/>
+          <w:i w:val="0"/>
+          <w:iCs/>
+        </w:rPr>
+        <w:t xml:space="preserve"> but Kory has Rally the Workers enabled</w:t>
+      </w:r>
+    </w:p>
+    <w:p>
+      <w:r>
+        <w:rPr>
+          <w:noProof/>
+          <w:lang w:eastAsia="en-AU"/>
+        </w:rPr>
+        <w:drawing>
+          <wp:inline distT="0" distB="0" distL="0" distR="0" wp14:anchorId="13D3838E" wp14:editId="346A9A74">
+            <wp:extent cx="3703641" cy="3063505"/>
+            <wp:effectExtent l="0" t="0" r="0" b="3810"/>
+            <wp:docPr id="479162615" name="Picture 1" descr="A screenshot of a video game&#10;&#10;Description automatically generated"/>
+            <wp:cNvGraphicFramePr>
+              <a:graphicFrameLocks xmlns:a="http://schemas.openxmlformats.org/drawingml/2006/main" noChangeAspect="1"/>
+            </wp:cNvGraphicFramePr>
+            <a:graphic xmlns:a="http://schemas.openxmlformats.org/drawingml/2006/main">
+              <a:graphicData uri="http://schemas.openxmlformats.org/drawingml/2006/picture">
+                <pic:pic xmlns:pic="http://schemas.openxmlformats.org/drawingml/2006/picture">
+                  <pic:nvPicPr>
+                    <pic:cNvPr id="479162615" name="Picture 1" descr="A screenshot of a video game&#10;&#10;Description automatically generated"/>
+                    <pic:cNvPicPr/>
+                  </pic:nvPicPr>
+                  <pic:blipFill>
+                    <a:blip r:embed="rId16"/>
+                    <a:stretch>
+                      <a:fillRect/>
+                    </a:stretch>
+                  </pic:blipFill>
+                  <pic:spPr>
+                    <a:xfrm>
+                      <a:off x="0" y="0"/>
+                      <a:ext cx="3703641" cy="3063505"/>
+                    </a:xfrm>
+                    <a:prstGeom prst="rect">
+                      <a:avLst/>
+                    </a:prstGeom>
+                  </pic:spPr>
+                </pic:pic>
+              </a:graphicData>
+            </a:graphic>
+          </wp:inline>
+        </w:drawing>
+      </w:r>
+    </w:p>
+    <w:p/>
+    <w:p>
+      <w:pPr>
+        <w:jc w:val="left"/>
+        <w:rPr>
+          <w:b/>
+          <w:bCs/>
+          <w:u w:val="single"/>
+        </w:rPr>
+      </w:pPr>
+      <w:r>
+        <w:rPr>
+          <w:b/>
+          <w:bCs/>
+          <w:u w:val="single"/>
+        </w:rPr>
+        <w:t>Is it correct?</w:t>
+      </w:r>
+    </w:p>
+    <w:p>
+      <w:pPr>
+        <w:spacing w:after="160" w:line="259" w:lineRule="auto"/>
+        <w:contextualSpacing w:val="0"/>
+        <w:jc w:val="left"/>
+      </w:pPr>
+      <w:r>
+        <w:t>Yes</w:t>
+      </w:r>
+    </w:p>
+    <w:p>
+      <w:pPr>
+        <w:spacing w:after="160" w:line="259" w:lineRule="auto"/>
+        <w:contextualSpacing w:val="0"/>
+        <w:jc w:val="left"/>
+      </w:pPr>
+      <w:r>
+        <w:br w:type="page"/>
+      </w:r>
+    </w:p>
+    <w:p>
+      <w:pPr>
+        <w:pStyle w:val="Heading6"/>
+        <w:rPr>
+          <w:b w:val="0"/>
+          <w:bCs w:val="0"/>
+          <w:iCs/>
+        </w:rPr>
+      </w:pPr>
+      <w:r>
+        <w:rPr>
+          <w:rStyle w:val="Emphasis"/>
+          <w:b w:val="0"/>
+          <w:bCs w:val="0"/>
+          <w:i w:val="0"/>
+          <w:iCs/>
+        </w:rPr>
+        <w:lastRenderedPageBreak/>
+        <w:t>Kory’s 3 Militia vs Phillip’s 3 Archers with no hit and run or retreating</w:t>
+      </w:r>
+    </w:p>
+    <w:p>
+      <w:pPr>
+        <w:spacing w:after="160" w:line="259" w:lineRule="auto"/>
+        <w:contextualSpacing w:val="0"/>
+        <w:jc w:val="left"/>
+      </w:pPr>
+      <w:r>
+        <w:rPr>
+          <w:noProof/>
+        </w:rPr>
+        <w:drawing>
+          <wp:inline distT="0" distB="0" distL="0" distR="0" wp14:anchorId="0595A84B" wp14:editId="5965E670">
+            <wp:extent cx="6721422" cy="5044877"/>
+            <wp:effectExtent l="0" t="0" r="3810" b="3810"/>
+            <wp:docPr id="1417661834" name="Picture 1" descr="A screenshot of a computer&#10;&#10;Description automatically generated"/>
+            <wp:cNvGraphicFramePr>
+              <a:graphicFrameLocks xmlns:a="http://schemas.openxmlformats.org/drawingml/2006/main" noChangeAspect="1"/>
+            </wp:cNvGraphicFramePr>
+            <a:graphic xmlns:a="http://schemas.openxmlformats.org/drawingml/2006/main">
+              <a:graphicData uri="http://schemas.openxmlformats.org/drawingml/2006/picture">
+                <pic:pic xmlns:pic="http://schemas.openxmlformats.org/drawingml/2006/picture">
+                  <pic:nvPicPr>
+                    <pic:cNvPr id="1417661834" name="Picture 1" descr="A screenshot of a computer&#10;&#10;Description automatically generated"/>
+                    <pic:cNvPicPr/>
+                  </pic:nvPicPr>
+                  <pic:blipFill>
+                    <a:blip r:embed="rId17"/>
+                    <a:stretch>
+                      <a:fillRect/>
+                    </a:stretch>
+                  </pic:blipFill>
+                  <pic:spPr>
+                    <a:xfrm>
+                      <a:off x="0" y="0"/>
+                      <a:ext cx="6721422" cy="5044877"/>
+                    </a:xfrm>
+                    <a:prstGeom prst="rect">
+                      <a:avLst/>
+                    </a:prstGeom>
+                  </pic:spPr>
+                </pic:pic>
+              </a:graphicData>
+            </a:graphic>
+          </wp:inline>
+        </w:drawing>
+      </w:r>
+    </w:p>
+    <w:p>
+      <w:pPr>
+        <w:spacing w:after="160" w:line="259" w:lineRule="auto"/>
+        <w:contextualSpacing w:val="0"/>
+        <w:jc w:val="left"/>
+      </w:pPr>
+    </w:p>
+    <w:p/>
+    <w:p>
+      <w:pPr>
+        <w:jc w:val="left"/>
+        <w:rPr>
+          <w:b/>
+          <w:bCs/>
+          <w:u w:val="single"/>
+        </w:rPr>
+      </w:pPr>
+      <w:r>
+        <w:rPr>
+          <w:b/>
+          <w:bCs/>
+          <w:u w:val="single"/>
+        </w:rPr>
+        <w:t>Is it correct?</w:t>
+      </w:r>
+    </w:p>
+    <w:p>
+      <w:pPr>
+        <w:spacing w:after="160" w:line="259" w:lineRule="auto"/>
+        <w:contextualSpacing w:val="0"/>
+        <w:jc w:val="left"/>
+      </w:pPr>
+      <w:r>
+        <w:t>Yes</w:t>
+      </w:r>
+    </w:p>
+    <w:p>
+      <w:pPr>
+        <w:spacing w:after="160" w:line="259" w:lineRule="auto"/>
+        <w:contextualSpacing w:val="0"/>
+        <w:jc w:val="left"/>
+      </w:pPr>
+      <w:r>
+        <w:br w:type="page"/>
+      </w:r>
+    </w:p>
+    <w:p>
+      <w:pPr>
+        <w:pStyle w:val="Heading6"/>
+        <w:rPr>
+          <w:b w:val="0"/>
+          <w:bCs w:val="0"/>
+          <w:iCs/>
+        </w:rPr>
+      </w:pPr>
+      <w:r>
+        <w:rPr>
+          <w:rStyle w:val="Emphasis"/>
+          <w:b w:val="0"/>
+          <w:bCs w:val="0"/>
+          <w:i w:val="0"/>
+          <w:iCs/>
+        </w:rPr>
+        <w:lastRenderedPageBreak/>
+        <w:t>Kory’s 1 heavy demolition ship vs Phillip’s 1 galley</w:t>
+      </w:r>
+    </w:p>
+    <w:p>
+      <w:pPr>
+        <w:spacing w:after="160" w:line="259" w:lineRule="auto"/>
+        <w:contextualSpacing w:val="0"/>
+        <w:jc w:val="left"/>
+      </w:pPr>
+      <w:r>
+        <w:rPr>
+          <w:noProof/>
+        </w:rPr>
+        <w:drawing>
+          <wp:inline distT="0" distB="0" distL="0" distR="0" wp14:anchorId="30DD2FA4" wp14:editId="30797D0C">
+            <wp:extent cx="6576630" cy="3749365"/>
+            <wp:effectExtent l="0" t="0" r="0" b="3810"/>
+            <wp:docPr id="1068447892" name="Picture 1" descr="A screenshot of a computer&#10;&#10;Description automatically generated"/>
+            <wp:cNvGraphicFramePr>
+              <a:graphicFrameLocks xmlns:a="http://schemas.openxmlformats.org/drawingml/2006/main" noChangeAspect="1"/>
+            </wp:cNvGraphicFramePr>
+            <a:graphic xmlns:a="http://schemas.openxmlformats.org/drawingml/2006/main">
+              <a:graphicData uri="http://schemas.openxmlformats.org/drawingml/2006/picture">
+                <pic:pic xmlns:pic="http://schemas.openxmlformats.org/drawingml/2006/picture">
+                  <pic:nvPicPr>
+                    <pic:cNvPr id="1068447892" name="Picture 1" descr="A screenshot of a computer&#10;&#10;Description automatically generated"/>
+                    <pic:cNvPicPr/>
+                  </pic:nvPicPr>
+                  <pic:blipFill>
+                    <a:blip r:embed="rId18"/>
+                    <a:stretch>
+                      <a:fillRect/>
+                    </a:stretch>
+                  </pic:blipFill>
+                  <pic:spPr>
+                    <a:xfrm>
+                      <a:off x="0" y="0"/>
+                      <a:ext cx="6576630" cy="3749365"/>
+                    </a:xfrm>
+                    <a:prstGeom prst="rect">
+                      <a:avLst/>
+                    </a:prstGeom>
+                  </pic:spPr>
+                </pic:pic>
+              </a:graphicData>
+            </a:graphic>
+          </wp:inline>
+        </w:drawing>
+      </w:r>
+    </w:p>
+    <w:p/>
+    <w:p>
+      <w:pPr>
+        <w:jc w:val="left"/>
+        <w:rPr>
+          <w:b/>
+          <w:bCs/>
+          <w:u w:val="single"/>
+        </w:rPr>
+      </w:pPr>
+      <w:r>
+        <w:rPr>
+          <w:b/>
+          <w:bCs/>
+          <w:u w:val="single"/>
+        </w:rPr>
+        <w:t>Is it correct?</w:t>
+      </w:r>
+    </w:p>
+    <w:p>
+      <w:pPr>
+        <w:spacing w:after="160" w:line="259" w:lineRule="auto"/>
+        <w:contextualSpacing w:val="0"/>
+        <w:jc w:val="left"/>
+      </w:pPr>
+      <w:r>
+        <w:t>Yes</w:t>
+      </w:r>
+    </w:p>
+    <w:p>
+      <w:pPr>
+        <w:spacing w:after="160" w:line="259" w:lineRule="auto"/>
+        <w:contextualSpacing w:val="0"/>
+        <w:jc w:val="left"/>
+      </w:pPr>
+    </w:p>
+    <w:p>
+      <w:pPr>
+        <w:spacing w:after="160" w:line="259" w:lineRule="auto"/>
+        <w:contextualSpacing w:val="0"/>
+        <w:jc w:val="left"/>
+      </w:pPr>
+      <w:r>
+        <w:br w:type="page"/>
+      </w:r>
+    </w:p>
+    <w:p>
+      <w:pPr>
+        <w:pStyle w:val="Heading6"/>
+      </w:pPr>
+      <w:r>
+        <w:lastRenderedPageBreak/>
+        <w:t xml:space="preserve">Kory’s </w:t>
+      </w:r>
+      <w:r>
+        <w:t xml:space="preserve">2 archers vs </w:t>
+      </w:r>
+      <w:r>
+        <w:t xml:space="preserve">Phillip’s </w:t>
+      </w:r>
+      <w:r>
+        <w:t>1 demo ship</w:t>
       </w:r>
       <w:r>
         <w:t xml:space="preserve"> at range 0</w:t>
@@ -193,7 +1223,7 @@
                     </pic:cNvPicPr>
                   </pic:nvPicPr>
                   <pic:blipFill>
-                    <a:blip r:embed="rId9">
+                    <a:blip r:embed="rId19">
                       <a:extLst>
                         <a:ext uri="{28A0092B-C50C-407E-A947-70E740481C1C}">
                           <a14:useLocalDpi xmlns:a14="http://schemas.microsoft.com/office/drawing/2010/main" val="0"/>
@@ -233,17 +1263,27 @@
     <w:p>
       <w:pPr>
         <w:jc w:val="left"/>
-      </w:pPr>
-      <w:r>
         <w:rPr>
           <w:b/>
           <w:bCs/>
           <w:u w:val="single"/>
         </w:rPr>
-        <w:t xml:space="preserve">Verdict: </w:t>
-      </w:r>
-      <w:r>
-        <w:t>Expected output</w:t>
+      </w:pPr>
+      <w:r>
+        <w:rPr>
+          <w:b/>
+          <w:bCs/>
+          <w:u w:val="single"/>
+        </w:rPr>
+        <w:t>Is it correct?</w:t>
+      </w:r>
+    </w:p>
+    <w:p>
+      <w:pPr>
+        <w:jc w:val="left"/>
+      </w:pPr>
+      <w:r>
+        <w:t>Yes</w:t>
       </w:r>
     </w:p>
     <w:p>
@@ -275,7 +1315,7 @@
           <w:i w:val="0"/>
           <w:iCs/>
         </w:rPr>
-        <w:t>1 Trebuchet vs 1 Scorpion</w:t>
+        <w:t xml:space="preserve">Kory’s </w:t>
       </w:r>
       <w:r>
         <w:rPr>
@@ -285,6 +1325,36 @@
           <w:i w:val="0"/>
           <w:iCs/>
         </w:rPr>
+        <w:t xml:space="preserve">1 Trebuchet vs </w:t>
+      </w:r>
+      <w:r>
+        <w:rPr>
+          <w:rStyle w:val="Emphasis"/>
+          <w:b w:val="0"/>
+          <w:bCs w:val="0"/>
+          <w:i w:val="0"/>
+          <w:iCs/>
+        </w:rPr>
+        <w:t xml:space="preserve">Phillip’s </w:t>
+      </w:r>
+      <w:r>
+        <w:rPr>
+          <w:rStyle w:val="Emphasis"/>
+          <w:b w:val="0"/>
+          <w:bCs w:val="0"/>
+          <w:i w:val="0"/>
+          <w:iCs/>
+        </w:rPr>
+        <w:t>1 Scorpion</w:t>
+      </w:r>
+      <w:r>
+        <w:rPr>
+          <w:rStyle w:val="Emphasis"/>
+          <w:b w:val="0"/>
+          <w:bCs w:val="0"/>
+          <w:i w:val="0"/>
+          <w:iCs/>
+        </w:rPr>
         <w:t xml:space="preserve"> </w:t>
       </w:r>
       <w:r>
@@ -295,17 +1365,7 @@
           <w:i w:val="0"/>
           <w:iCs/>
         </w:rPr>
-        <w:t>at range</w:t>
-      </w:r>
-      <w:r>
-        <w:rPr>
-          <w:rStyle w:val="Emphasis"/>
-          <w:b w:val="0"/>
-          <w:bCs w:val="0"/>
-          <w:i w:val="0"/>
-          <w:iCs/>
-        </w:rPr>
-        <w:t xml:space="preserve"> 2</w:t>
+        <w:t>at range 2</w:t>
       </w:r>
     </w:p>
     <w:p>
@@ -334,7 +1394,7 @@
                     </pic:cNvPicPr>
                   </pic:nvPicPr>
                   <pic:blipFill>
-                    <a:blip r:embed="rId10">
+                    <a:blip r:embed="rId20">
                       <a:extLst>
                         <a:ext uri="{28A0092B-C50C-407E-A947-70E740481C1C}">
                           <a14:useLocalDpi xmlns:a14="http://schemas.microsoft.com/office/drawing/2010/main" val="0"/>
@@ -374,17 +1434,27 @@
     <w:p>
       <w:pPr>
         <w:jc w:val="left"/>
-      </w:pPr>
-      <w:r>
         <w:rPr>
           <w:b/>
           <w:bCs/>
           <w:u w:val="single"/>
         </w:rPr>
-        <w:t xml:space="preserve">Verdict: </w:t>
-      </w:r>
-      <w:r>
-        <w:t>Expected output</w:t>
+      </w:pPr>
+      <w:r>
+        <w:rPr>
+          <w:b/>
+          <w:bCs/>
+          <w:u w:val="single"/>
+        </w:rPr>
+        <w:t>Is it correct?</w:t>
+      </w:r>
+    </w:p>
+    <w:p>
+      <w:pPr>
+        <w:jc w:val="left"/>
+      </w:pPr>
+      <w:r>
+        <w:t>Yes</w:t>
       </w:r>
     </w:p>
     <w:p>
@@ -417,7 +1487,7 @@
           <w:iCs/>
         </w:rPr>
         <w:lastRenderedPageBreak/>
-        <w:t>1 Trebuchet vs 1 Scorpion</w:t>
+        <w:t xml:space="preserve">Kory’s </w:t>
       </w:r>
       <w:r>
         <w:rPr>
@@ -427,6 +1497,36 @@
           <w:i w:val="0"/>
           <w:iCs/>
         </w:rPr>
+        <w:t xml:space="preserve">1 Trebuchet vs </w:t>
+      </w:r>
+      <w:r>
+        <w:rPr>
+          <w:rStyle w:val="Emphasis"/>
+          <w:b w:val="0"/>
+          <w:bCs w:val="0"/>
+          <w:i w:val="0"/>
+          <w:iCs/>
+        </w:rPr>
+        <w:t>Phillip’s</w:t>
+      </w:r>
+      <w:r>
+        <w:rPr>
+          <w:rStyle w:val="Emphasis"/>
+          <w:b w:val="0"/>
+          <w:bCs w:val="0"/>
+          <w:i w:val="0"/>
+          <w:iCs/>
+        </w:rPr>
+        <w:t>1 Scorpion</w:t>
+      </w:r>
+      <w:r>
+        <w:rPr>
+          <w:rStyle w:val="Emphasis"/>
+          <w:b w:val="0"/>
+          <w:bCs w:val="0"/>
+          <w:i w:val="0"/>
+          <w:iCs/>
+        </w:rPr>
         <w:t xml:space="preserve"> </w:t>
       </w:r>
       <w:r>
@@ -437,17 +1537,7 @@
           <w:i w:val="0"/>
           <w:iCs/>
         </w:rPr>
-        <w:t xml:space="preserve">at range </w:t>
-      </w:r>
-      <w:r>
-        <w:rPr>
-          <w:rStyle w:val="Emphasis"/>
-          <w:b w:val="0"/>
-          <w:bCs w:val="0"/>
-          <w:i w:val="0"/>
-          <w:iCs/>
-        </w:rPr>
-        <w:t>10</w:t>
+        <w:t>at range 10</w:t>
       </w:r>
     </w:p>
     <w:p>
@@ -476,7 +1566,7 @@
                     </pic:cNvPicPr>
                   </pic:nvPicPr>
                   <pic:blipFill>
-                    <a:blip r:embed="rId11">
+                    <a:blip r:embed="rId21">
                       <a:extLst>
                         <a:ext uri="{28A0092B-C50C-407E-A947-70E740481C1C}">
                           <a14:useLocalDpi xmlns:a14="http://schemas.microsoft.com/office/drawing/2010/main" val="0"/>
@@ -544,27 +1634,346 @@
     <w:p>
       <w:pPr>
         <w:jc w:val="left"/>
-      </w:pPr>
-      <w:r>
         <w:rPr>
           <w:b/>
           <w:bCs/>
           <w:u w:val="single"/>
         </w:rPr>
-        <w:t xml:space="preserve">Verdict: </w:t>
-      </w:r>
-      <w:r>
-        <w:t>Expected output</w:t>
-      </w:r>
-    </w:p>
-    <w:p>
-      <w:pPr>
-        <w:jc w:val="left"/>
-      </w:pPr>
-    </w:p>
+      </w:pPr>
+      <w:r>
+        <w:rPr>
+          <w:b/>
+          <w:bCs/>
+          <w:u w:val="single"/>
+        </w:rPr>
+        <w:t>Is it correct?</w:t>
+      </w:r>
+    </w:p>
+    <w:p>
+      <w:pPr>
+        <w:jc w:val="left"/>
+      </w:pPr>
+      <w:r>
+        <w:t>Yes</w:t>
+      </w:r>
+    </w:p>
+    <w:p>
+      <w:pPr>
+        <w:pBdr>
+          <w:bottom w:val="single" w:sz="6" w:space="1" w:color="auto"/>
+        </w:pBdr>
+        <w:spacing w:after="160" w:line="259" w:lineRule="auto"/>
+        <w:contextualSpacing w:val="0"/>
+        <w:jc w:val="left"/>
+      </w:pPr>
+      <w:r>
+        <w:br w:type="page"/>
+      </w:r>
+    </w:p>
+    <w:p>
+      <w:pPr>
+        <w:pStyle w:val="Heading6"/>
+        <w:rPr>
+          <w:b w:val="0"/>
+          <w:bCs w:val="0"/>
+          <w:iCs/>
+        </w:rPr>
+      </w:pPr>
+      <w:r>
+        <w:rPr>
+          <w:rStyle w:val="Emphasis"/>
+          <w:b w:val="0"/>
+          <w:bCs w:val="0"/>
+          <w:i w:val="0"/>
+          <w:iCs/>
+        </w:rPr>
+        <w:lastRenderedPageBreak/>
+        <w:t xml:space="preserve">Kory’s </w:t>
+      </w:r>
+      <w:r>
+        <w:rPr>
+          <w:rStyle w:val="Emphasis"/>
+          <w:b w:val="0"/>
+          <w:bCs w:val="0"/>
+          <w:i w:val="0"/>
+          <w:iCs/>
+        </w:rPr>
+        <w:t xml:space="preserve">5 Militia </w:t>
+      </w:r>
+      <w:r>
+        <w:rPr>
+          <w:rStyle w:val="Emphasis"/>
+          <w:b w:val="0"/>
+          <w:bCs w:val="0"/>
+          <w:i w:val="0"/>
+          <w:iCs/>
+        </w:rPr>
+        <w:t xml:space="preserve">vs Phillip’s 1 </w:t>
+      </w:r>
+      <w:r>
+        <w:rPr>
+          <w:rStyle w:val="Emphasis"/>
+          <w:b w:val="0"/>
+          <w:bCs w:val="0"/>
+          <w:i w:val="0"/>
+          <w:iCs/>
+        </w:rPr>
+        <w:t>Watch Tower at range 1</w:t>
+      </w:r>
+    </w:p>
+    <w:p>
+      <w:pPr>
+        <w:pBdr>
+          <w:bottom w:val="single" w:sz="6" w:space="1" w:color="auto"/>
+        </w:pBdr>
+        <w:spacing w:after="160" w:line="259" w:lineRule="auto"/>
+        <w:contextualSpacing w:val="0"/>
+        <w:jc w:val="left"/>
+      </w:pPr>
+      <w:r>
+        <w:drawing>
+          <wp:inline distT="0" distB="0" distL="0" distR="0" wp14:anchorId="74A7819D" wp14:editId="0C11D60A">
+            <wp:extent cx="6840220" cy="3695065"/>
+            <wp:effectExtent l="0" t="0" r="0" b="635"/>
+            <wp:docPr id="1547328721" name="Picture 1" descr="A screenshot of a computer&#10;&#10;Description automatically generated"/>
+            <wp:cNvGraphicFramePr>
+              <a:graphicFrameLocks xmlns:a="http://schemas.openxmlformats.org/drawingml/2006/main" noChangeAspect="1"/>
+            </wp:cNvGraphicFramePr>
+            <a:graphic xmlns:a="http://schemas.openxmlformats.org/drawingml/2006/main">
+              <a:graphicData uri="http://schemas.openxmlformats.org/drawingml/2006/picture">
+                <pic:pic xmlns:pic="http://schemas.openxmlformats.org/drawingml/2006/picture">
+                  <pic:nvPicPr>
+                    <pic:cNvPr id="1547328721" name="Picture 1" descr="A screenshot of a computer&#10;&#10;Description automatically generated"/>
+                    <pic:cNvPicPr/>
+                  </pic:nvPicPr>
+                  <pic:blipFill>
+                    <a:blip r:embed="rId22"/>
+                    <a:stretch>
+                      <a:fillRect/>
+                    </a:stretch>
+                  </pic:blipFill>
+                  <pic:spPr>
+                    <a:xfrm>
+                      <a:off x="0" y="0"/>
+                      <a:ext cx="6840220" cy="3695065"/>
+                    </a:xfrm>
+                    <a:prstGeom prst="rect">
+                      <a:avLst/>
+                    </a:prstGeom>
+                  </pic:spPr>
+                </pic:pic>
+              </a:graphicData>
+            </a:graphic>
+          </wp:inline>
+        </w:drawing>
+      </w:r>
+    </w:p>
+    <w:p>
+      <w:pPr>
+        <w:pBdr>
+          <w:bottom w:val="single" w:sz="6" w:space="1" w:color="auto"/>
+        </w:pBdr>
+        <w:spacing w:after="160" w:line="259" w:lineRule="auto"/>
+        <w:contextualSpacing w:val="0"/>
+        <w:jc w:val="left"/>
+      </w:pPr>
+    </w:p>
+    <w:p/>
+    <w:p>
+      <w:pPr>
+        <w:jc w:val="left"/>
+      </w:pPr>
+    </w:p>
+    <w:p>
+      <w:pPr>
+        <w:jc w:val="left"/>
+        <w:rPr>
+          <w:b/>
+          <w:bCs/>
+          <w:u w:val="single"/>
+        </w:rPr>
+      </w:pPr>
+      <w:r>
+        <w:rPr>
+          <w:b/>
+          <w:bCs/>
+          <w:u w:val="single"/>
+        </w:rPr>
+        <w:t>Is it correct?</w:t>
+      </w:r>
+    </w:p>
+    <w:p>
+      <w:pPr>
+        <w:jc w:val="left"/>
+      </w:pPr>
+      <w:r>
+        <w:t>Yes</w:t>
+      </w:r>
+    </w:p>
+    <w:p/>
+    <w:p/>
+    <w:p>
+      <w:pPr>
+        <w:spacing w:after="160" w:line="259" w:lineRule="auto"/>
+        <w:contextualSpacing w:val="0"/>
+        <w:jc w:val="left"/>
+      </w:pPr>
+      <w:r>
+        <w:br w:type="page"/>
+      </w:r>
+    </w:p>
+    <w:p>
+      <w:pPr>
+        <w:pStyle w:val="Heading6"/>
+      </w:pPr>
+      <w:r>
+        <w:rPr>
+          <w:rStyle w:val="Emphasis"/>
+          <w:b w:val="0"/>
+          <w:bCs w:val="0"/>
+          <w:i w:val="0"/>
+          <w:iCs/>
+        </w:rPr>
+        <w:lastRenderedPageBreak/>
+        <w:t xml:space="preserve">Kory’s </w:t>
+      </w:r>
+      <w:r>
+        <w:rPr>
+          <w:rStyle w:val="Emphasis"/>
+          <w:b w:val="0"/>
+          <w:bCs w:val="0"/>
+          <w:i w:val="0"/>
+          <w:iCs/>
+        </w:rPr>
+        <w:t>1</w:t>
+      </w:r>
+      <w:r>
+        <w:rPr>
+          <w:rStyle w:val="Emphasis"/>
+          <w:b w:val="0"/>
+          <w:bCs w:val="0"/>
+          <w:i w:val="0"/>
+          <w:iCs/>
+        </w:rPr>
+        <w:t xml:space="preserve"> </w:t>
+      </w:r>
+      <w:r>
+        <w:rPr>
+          <w:rStyle w:val="Emphasis"/>
+          <w:b w:val="0"/>
+          <w:bCs w:val="0"/>
+          <w:i w:val="0"/>
+          <w:iCs/>
+        </w:rPr>
+        <w:t>Champion and 5 Monks</w:t>
+      </w:r>
+      <w:r>
+        <w:rPr>
+          <w:rStyle w:val="Emphasis"/>
+          <w:b w:val="0"/>
+          <w:bCs w:val="0"/>
+          <w:i w:val="0"/>
+          <w:iCs/>
+        </w:rPr>
+        <w:t xml:space="preserve"> vs Phillip’s 1 </w:t>
+      </w:r>
+      <w:r>
+        <w:rPr>
+          <w:rStyle w:val="Emphasis"/>
+          <w:b w:val="0"/>
+          <w:bCs w:val="0"/>
+          <w:i w:val="0"/>
+          <w:iCs/>
+        </w:rPr>
+        <w:t>Militia at range 0 with conversion selected</w:t>
+      </w:r>
+    </w:p>
+    <w:p>
+      <w:r>
+        <w:drawing>
+          <wp:inline distT="0" distB="0" distL="0" distR="0" wp14:anchorId="41A0B5B7" wp14:editId="4952C47A">
+            <wp:extent cx="6840220" cy="3651250"/>
+            <wp:effectExtent l="0" t="0" r="0" b="6350"/>
+            <wp:docPr id="320088044" name="Picture 1" descr="A screenshot of a computer&#10;&#10;Description automatically generated"/>
+            <wp:cNvGraphicFramePr>
+              <a:graphicFrameLocks xmlns:a="http://schemas.openxmlformats.org/drawingml/2006/main" noChangeAspect="1"/>
+            </wp:cNvGraphicFramePr>
+            <a:graphic xmlns:a="http://schemas.openxmlformats.org/drawingml/2006/main">
+              <a:graphicData uri="http://schemas.openxmlformats.org/drawingml/2006/picture">
+                <pic:pic xmlns:pic="http://schemas.openxmlformats.org/drawingml/2006/picture">
+                  <pic:nvPicPr>
+                    <pic:cNvPr id="320088044" name="Picture 1" descr="A screenshot of a computer&#10;&#10;Description automatically generated"/>
+                    <pic:cNvPicPr/>
+                  </pic:nvPicPr>
+                  <pic:blipFill>
+                    <a:blip r:embed="rId23"/>
+                    <a:stretch>
+                      <a:fillRect/>
+                    </a:stretch>
+                  </pic:blipFill>
+                  <pic:spPr>
+                    <a:xfrm>
+                      <a:off x="0" y="0"/>
+                      <a:ext cx="6840220" cy="3651250"/>
+                    </a:xfrm>
+                    <a:prstGeom prst="rect">
+                      <a:avLst/>
+                    </a:prstGeom>
+                  </pic:spPr>
+                </pic:pic>
+              </a:graphicData>
+            </a:graphic>
+          </wp:inline>
+        </w:drawing>
+      </w:r>
+      <w:r>
+        <w:br/>
+      </w:r>
+    </w:p>
+    <w:p>
+      <w:pPr>
+        <w:jc w:val="left"/>
+      </w:pPr>
+    </w:p>
+    <w:p>
+      <w:pPr>
+        <w:jc w:val="left"/>
+        <w:rPr>
+          <w:b/>
+          <w:bCs/>
+          <w:u w:val="single"/>
+        </w:rPr>
+      </w:pPr>
+      <w:r>
+        <w:rPr>
+          <w:b/>
+          <w:bCs/>
+          <w:u w:val="single"/>
+        </w:rPr>
+        <w:t>Is it correct?</w:t>
+      </w:r>
+    </w:p>
+    <w:p>
+      <w:pPr>
+        <w:jc w:val="left"/>
+      </w:pPr>
+      <w:r>
+        <w:t>Yes</w:t>
+      </w:r>
+      <w:r>
+        <w:t xml:space="preserve">. Conversion was successful so militia was lost in the monk powers </w:t>
+      </w:r>
+      <w:r>
+        <w:t>activation</w:t>
+      </w:r>
+      <w:r>
+        <w:t xml:space="preserve"> round</w:t>
+      </w:r>
+    </w:p>
+    <w:p/>
     <w:sectPr>
-      <w:headerReference w:type="default" r:id="rId12"/>
-      <w:footerReference w:type="default" r:id="rId13"/>
+      <w:headerReference w:type="default" r:id="rId24"/>
+      <w:footerReference w:type="default" r:id="rId25"/>
       <w:pgSz w:w="11906" w:h="16838" w:code="9"/>
       <w:pgMar w:top="567" w:right="567" w:bottom="567" w:left="567" w:header="567" w:footer="567" w:gutter="0"/>
       <w:cols w:space="708"/>
@@ -776,23 +2185,19 @@
       <w:pStyle w:val="Header"/>
     </w:pPr>
     <w:r>
-      <w:t>X</w:t>
-    </w:r>
-    <w:r>
-      <w:t xml:space="preserve">: </w:t>
-    </w:r>
-    <w:r>
-      <w:t>X</w:t>
+      <w:t>AoE ECG – Tests performed on the calculator</w:t>
     </w:r>
     <w:r>
       <w:tab/>
     </w:r>
     <w:r>
-      <w:t xml:space="preserve">Written by </w:t>
+      <w:t xml:space="preserve">Written by BGG user </w:t>
     </w:r>
+    <w:proofErr w:type="spellStart"/>
     <w:r>
-      <w:t>Kory</w:t>
+      <w:t>Karate_Dog</w:t>
     </w:r>
+    <w:proofErr w:type="spellEnd"/>
   </w:p>
 </w:hdr>
 </file>
@@ -1870,6 +3275,7 @@
   <w:style w:type="character" w:default="1" w:styleId="DefaultParagraphFont">
     <w:name w:val="Default Paragraph Font"/>
     <w:uiPriority w:val="1"/>
+    <w:semiHidden/>
     <w:unhideWhenUsed/>
   </w:style>
   <w:style w:type="table" w:default="1" w:styleId="TableNormal">

</xml_diff>

<commit_message>
correct following of rules for battering ram
</commit_message>
<xml_diff>
--- a/AoE2_Calculator-master/documentation/src/developer_test_cases.docx
+++ b/AoE2_Calculator-master/documentation/src/developer_test_cases.docx
@@ -841,29 +841,7 @@
           <w:iCs/>
         </w:rPr>
         <w:lastRenderedPageBreak/>
-        <w:t xml:space="preserve">Kory’s 1 villager vs Phillip’s </w:t>
-      </w:r>
-      <w:proofErr w:type="gramStart"/>
-      <w:r>
-        <w:rPr>
-          <w:rStyle w:val="Emphasis"/>
-          <w:b w:val="0"/>
-          <w:bCs w:val="0"/>
-          <w:i w:val="0"/>
-          <w:iCs/>
-        </w:rPr>
-        <w:t>2  villagers</w:t>
-      </w:r>
-      <w:proofErr w:type="gramEnd"/>
-      <w:r>
-        <w:rPr>
-          <w:rStyle w:val="Emphasis"/>
-          <w:b w:val="0"/>
-          <w:bCs w:val="0"/>
-          <w:i w:val="0"/>
-          <w:iCs/>
-        </w:rPr>
-        <w:t xml:space="preserve"> but Kory has Rally the Workers enabled</w:t>
+        <w:t>Kory’s 1 villager vs Phillip’s 2  villagers but Kory has Rally the Workers enabled</w:t>
       </w:r>
     </w:p>
     <w:p>
@@ -1688,37 +1666,7 @@
           <w:iCs/>
         </w:rPr>
         <w:lastRenderedPageBreak/>
-        <w:t xml:space="preserve">Kory’s </w:t>
-      </w:r>
-      <w:r>
-        <w:rPr>
-          <w:rStyle w:val="Emphasis"/>
-          <w:b w:val="0"/>
-          <w:bCs w:val="0"/>
-          <w:i w:val="0"/>
-          <w:iCs/>
-        </w:rPr>
-        <w:t xml:space="preserve">5 Militia </w:t>
-      </w:r>
-      <w:r>
-        <w:rPr>
-          <w:rStyle w:val="Emphasis"/>
-          <w:b w:val="0"/>
-          <w:bCs w:val="0"/>
-          <w:i w:val="0"/>
-          <w:iCs/>
-        </w:rPr>
-        <w:t xml:space="preserve">vs Phillip’s 1 </w:t>
-      </w:r>
-      <w:r>
-        <w:rPr>
-          <w:rStyle w:val="Emphasis"/>
-          <w:b w:val="0"/>
-          <w:bCs w:val="0"/>
-          <w:i w:val="0"/>
-          <w:iCs/>
-        </w:rPr>
-        <w:t>Watch Tower at range 1</w:t>
+        <w:t>Kory’s 5 Militia vs Phillip’s 1 Watch Tower at range 1</w:t>
       </w:r>
     </w:p>
     <w:p>
@@ -1731,6 +1679,9 @@
         <w:jc w:val="left"/>
       </w:pPr>
       <w:r>
+        <w:rPr>
+          <w:noProof/>
+        </w:rPr>
         <w:drawing>
           <wp:inline distT="0" distB="0" distL="0" distR="0" wp14:anchorId="74A7819D" wp14:editId="0C11D60A">
             <wp:extent cx="6840220" cy="3695065"/>
@@ -1835,61 +1786,14 @@
           <w:iCs/>
         </w:rPr>
         <w:lastRenderedPageBreak/>
-        <w:t xml:space="preserve">Kory’s </w:t>
-      </w:r>
-      <w:r>
-        <w:rPr>
-          <w:rStyle w:val="Emphasis"/>
-          <w:b w:val="0"/>
-          <w:bCs w:val="0"/>
-          <w:i w:val="0"/>
-          <w:iCs/>
-        </w:rPr>
-        <w:t>1</w:t>
-      </w:r>
-      <w:r>
-        <w:rPr>
-          <w:rStyle w:val="Emphasis"/>
-          <w:b w:val="0"/>
-          <w:bCs w:val="0"/>
-          <w:i w:val="0"/>
-          <w:iCs/>
-        </w:rPr>
-        <w:t xml:space="preserve"> </w:t>
-      </w:r>
-      <w:r>
-        <w:rPr>
-          <w:rStyle w:val="Emphasis"/>
-          <w:b w:val="0"/>
-          <w:bCs w:val="0"/>
-          <w:i w:val="0"/>
-          <w:iCs/>
-        </w:rPr>
-        <w:t>Champion and 5 Monks</w:t>
-      </w:r>
-      <w:r>
-        <w:rPr>
-          <w:rStyle w:val="Emphasis"/>
-          <w:b w:val="0"/>
-          <w:bCs w:val="0"/>
-          <w:i w:val="0"/>
-          <w:iCs/>
-        </w:rPr>
-        <w:t xml:space="preserve"> vs Phillip’s 1 </w:t>
-      </w:r>
-      <w:r>
-        <w:rPr>
-          <w:rStyle w:val="Emphasis"/>
-          <w:b w:val="0"/>
-          <w:bCs w:val="0"/>
-          <w:i w:val="0"/>
-          <w:iCs/>
-        </w:rPr>
-        <w:t>Militia at range 0 with conversion selected</w:t>
-      </w:r>
-    </w:p>
-    <w:p>
-      <w:r>
+        <w:t>Kory’s 1 Champion and 5 Monks vs Phillip’s 1 Militia at range 0 with conversion selected</w:t>
+      </w:r>
+    </w:p>
+    <w:p>
+      <w:r>
+        <w:rPr>
+          <w:noProof/>
+        </w:rPr>
         <w:drawing>
           <wp:inline distT="0" distB="0" distL="0" distR="0" wp14:anchorId="41A0B5B7" wp14:editId="4952C47A">
             <wp:extent cx="6840220" cy="3651250"/>
@@ -1970,10 +1874,143 @@
         <w:t xml:space="preserve"> round</w:t>
       </w:r>
     </w:p>
+    <w:p>
+      <w:pPr>
+        <w:spacing w:after="160" w:line="259" w:lineRule="auto"/>
+        <w:contextualSpacing w:val="0"/>
+        <w:jc w:val="left"/>
+      </w:pPr>
+      <w:r>
+        <w:br w:type="page"/>
+      </w:r>
+    </w:p>
+    <w:p>
+      <w:pPr>
+        <w:pStyle w:val="Heading6"/>
+      </w:pPr>
+      <w:r>
+        <w:rPr>
+          <w:rStyle w:val="Emphasis"/>
+          <w:b w:val="0"/>
+          <w:bCs w:val="0"/>
+          <w:i w:val="0"/>
+          <w:iCs/>
+        </w:rPr>
+        <w:lastRenderedPageBreak/>
+        <w:t xml:space="preserve">Kory’s </w:t>
+      </w:r>
+      <w:r>
+        <w:rPr>
+          <w:rStyle w:val="Emphasis"/>
+          <w:b w:val="0"/>
+          <w:bCs w:val="0"/>
+          <w:i w:val="0"/>
+          <w:iCs/>
+        </w:rPr>
+        <w:t>99 villagers v</w:t>
+      </w:r>
+      <w:r>
+        <w:rPr>
+          <w:rStyle w:val="Emphasis"/>
+          <w:b w:val="0"/>
+          <w:bCs w:val="0"/>
+          <w:i w:val="0"/>
+          <w:iCs/>
+        </w:rPr>
+        <w:t xml:space="preserve">s Phillip’s 1 </w:t>
+      </w:r>
+      <w:r>
+        <w:rPr>
+          <w:rStyle w:val="Emphasis"/>
+          <w:b w:val="0"/>
+          <w:bCs w:val="0"/>
+          <w:i w:val="0"/>
+          <w:iCs/>
+        </w:rPr>
+        <w:t>battering ram</w:t>
+      </w:r>
+      <w:r>
+        <w:rPr>
+          <w:rStyle w:val="Emphasis"/>
+          <w:b w:val="0"/>
+          <w:bCs w:val="0"/>
+          <w:i w:val="0"/>
+          <w:iCs/>
+        </w:rPr>
+        <w:t xml:space="preserve"> at range 0 </w:t>
+      </w:r>
+    </w:p>
+    <w:p>
+      <w:r>
+        <w:drawing>
+          <wp:inline distT="0" distB="0" distL="0" distR="0" wp14:anchorId="0586A348" wp14:editId="47C85059">
+            <wp:extent cx="6840220" cy="4989830"/>
+            <wp:effectExtent l="0" t="0" r="0" b="1270"/>
+            <wp:docPr id="1060818412" name="Picture 1"/>
+            <wp:cNvGraphicFramePr>
+              <a:graphicFrameLocks xmlns:a="http://schemas.openxmlformats.org/drawingml/2006/main" noChangeAspect="1"/>
+            </wp:cNvGraphicFramePr>
+            <a:graphic xmlns:a="http://schemas.openxmlformats.org/drawingml/2006/main">
+              <a:graphicData uri="http://schemas.openxmlformats.org/drawingml/2006/picture">
+                <pic:pic xmlns:pic="http://schemas.openxmlformats.org/drawingml/2006/picture">
+                  <pic:nvPicPr>
+                    <pic:cNvPr id="1060818412" name=""/>
+                    <pic:cNvPicPr/>
+                  </pic:nvPicPr>
+                  <pic:blipFill>
+                    <a:blip r:embed="rId24"/>
+                    <a:stretch>
+                      <a:fillRect/>
+                    </a:stretch>
+                  </pic:blipFill>
+                  <pic:spPr>
+                    <a:xfrm>
+                      <a:off x="0" y="0"/>
+                      <a:ext cx="6840220" cy="4989830"/>
+                    </a:xfrm>
+                    <a:prstGeom prst="rect">
+                      <a:avLst/>
+                    </a:prstGeom>
+                  </pic:spPr>
+                </pic:pic>
+              </a:graphicData>
+            </a:graphic>
+          </wp:inline>
+        </w:drawing>
+      </w:r>
+    </w:p>
     <w:p/>
+    <w:p>
+      <w:pPr>
+        <w:jc w:val="left"/>
+      </w:pPr>
+    </w:p>
+    <w:p>
+      <w:pPr>
+        <w:jc w:val="left"/>
+        <w:rPr>
+          <w:b/>
+          <w:bCs/>
+          <w:u w:val="single"/>
+        </w:rPr>
+      </w:pPr>
+      <w:r>
+        <w:rPr>
+          <w:b/>
+          <w:bCs/>
+          <w:u w:val="single"/>
+        </w:rPr>
+        <w:t>Is it correct?</w:t>
+      </w:r>
+    </w:p>
+    <w:p>
+      <w:r>
+        <w:t>Yes.</w:t>
+      </w:r>
+    </w:p>
     <w:sectPr>
-      <w:headerReference w:type="default" r:id="rId24"/>
-      <w:footerReference w:type="default" r:id="rId25"/>
+      <w:headerReference w:type="default" r:id="rId25"/>
+      <w:footerReference w:type="default" r:id="rId26"/>
       <w:pgSz w:w="11906" w:h="16838" w:code="9"/>
       <w:pgMar w:top="567" w:right="567" w:bottom="567" w:left="567" w:header="567" w:footer="567" w:gutter="0"/>
       <w:cols w:space="708"/>
@@ -2191,13 +2228,8 @@
       <w:tab/>
     </w:r>
     <w:r>
-      <w:t xml:space="preserve">Written by BGG user </w:t>
+      <w:t>Written by BGG user Karate_Dog</w:t>
     </w:r>
-    <w:proofErr w:type="spellStart"/>
-    <w:r>
-      <w:t>Karate_Dog</w:t>
-    </w:r>
-    <w:proofErr w:type="spellEnd"/>
   </w:p>
 </w:hdr>
 </file>

</xml_diff>